<commit_message>
git commit -m "Bug correction
>
>
Co-authored-by: ASchuster2000 <aurelien10.sch8@gmail.com>"
</commit_message>
<xml_diff>
--- a/Functions/InertiaModification/readme.docx
+++ b/Functions/InertiaModification/readme.docx
@@ -827,7 +827,19 @@
           <w:lang w:val="en-US" w:eastAsia="fr-FR"/>
           <w14:ligatures w14:val="none"/>
         </w:rPr>
-        <w:t>%           -starting from the segment lower extremity for the trunc</w:t>
+        <w:t>%           -starting from the segment lower extremity for the trun</w:t>
+      </w:r>
+      <w:r>
+        <w:rPr>
+          <w:rFonts w:ascii="Consolas" w:eastAsia="Times New Roman" w:hAnsi="Consolas" w:cs="Times New Roman"/>
+          <w:color w:val="008013"/>
+          <w:kern w:val="0"/>
+          <w:sz w:val="24"/>
+          <w:szCs w:val="24"/>
+          <w:lang w:val="en-US" w:eastAsia="fr-FR"/>
+          <w14:ligatures w14:val="none"/>
+        </w:rPr>
+        <w:t>k</w:t>
       </w:r>
     </w:p>
     <w:p>
@@ -1018,7 +1030,66 @@
         </w:rPr>
       </w:pPr>
     </w:p>
-    <w:p/>
+    <w:p>
+      <w:r>
+        <w:rPr>
+          <w:rFonts w:ascii="Consolas" w:eastAsia="Times New Roman" w:hAnsi="Consolas" w:cs="Times New Roman"/>
+          <w:noProof/>
+          <w:color w:val="008013"/>
+          <w:kern w:val="0"/>
+          <w:sz w:val="24"/>
+          <w:szCs w:val="24"/>
+          <w:lang w:eastAsia="fr-FR"/>
+          <w14:ligatures w14:val="none"/>
+        </w:rPr>
+        <w:lastRenderedPageBreak/>
+        <w:drawing>
+          <wp:inline distT="0" distB="0" distL="0" distR="0" wp14:anchorId="6588EE80" wp14:editId="513297BD">
+            <wp:extent cx="5726003" cy="3989428"/>
+            <wp:effectExtent l="0" t="0" r="8255" b="0"/>
+            <wp:docPr id="1596995322" name="Image 1" descr="Une image contenant texte, capture d’écran, logiciel, conception&#10;&#10;Description générée automatiquement"/>
+            <wp:cNvGraphicFramePr>
+              <a:graphicFrameLocks xmlns:a="http://schemas.openxmlformats.org/drawingml/2006/main" noChangeAspect="1"/>
+            </wp:cNvGraphicFramePr>
+            <a:graphic xmlns:a="http://schemas.openxmlformats.org/drawingml/2006/main">
+              <a:graphicData uri="http://schemas.openxmlformats.org/drawingml/2006/picture">
+                <pic:pic xmlns:pic="http://schemas.openxmlformats.org/drawingml/2006/picture">
+                  <pic:nvPicPr>
+                    <pic:cNvPr id="1596995322" name="Image 1" descr="Une image contenant texte, capture d’écran, logiciel, conception&#10;&#10;Description générée automatiquement"/>
+                    <pic:cNvPicPr>
+                      <a:picLocks noChangeAspect="1" noChangeArrowheads="1"/>
+                    </pic:cNvPicPr>
+                  </pic:nvPicPr>
+                  <pic:blipFill>
+                    <a:blip r:embed="rId4" cstate="print">
+                      <a:extLst>
+                        <a:ext uri="{28A0092B-C50C-407E-A947-70E740481C1C}">
+                          <a14:useLocalDpi xmlns:a14="http://schemas.microsoft.com/office/drawing/2010/main" val="0"/>
+                        </a:ext>
+                      </a:extLst>
+                    </a:blip>
+                    <a:srcRect/>
+                    <a:stretch>
+                      <a:fillRect/>
+                    </a:stretch>
+                  </pic:blipFill>
+                  <pic:spPr bwMode="auto">
+                    <a:xfrm>
+                      <a:off x="0" y="0"/>
+                      <a:ext cx="5734135" cy="3995094"/>
+                    </a:xfrm>
+                    <a:prstGeom prst="rect">
+                      <a:avLst/>
+                    </a:prstGeom>
+                    <a:noFill/>
+                  </pic:spPr>
+                </pic:pic>
+              </a:graphicData>
+            </a:graphic>
+          </wp:inline>
+        </w:drawing>
+      </w:r>
+    </w:p>
     <w:sectPr>
       <w:pgSz w:w="11906" w:h="16838"/>
       <w:pgMar w:top="1417" w:right="1417" w:bottom="1417" w:left="1417" w:header="708" w:footer="708" w:gutter="0"/>

</xml_diff>